<commit_message>
docs(train): sua loi nghien cuu
</commit_message>
<xml_diff>
--- a/Tim-hieu-Angular/Tim-hieu-ve-Angular-Mai.docx
+++ b/Tim-hieu-Angular/Tim-hieu-ve-Angular-Mai.docx
@@ -580,7 +580,6 @@
                 <w:shd w:val="clear" w:color="auto" w:fill="FFFFFF"/>
               </w:rPr>
             </w:pPr>
-            <w:proofErr w:type="gramStart"/>
             <w:r>
               <w:rPr>
                 <w:rFonts w:cs="Times New Roman"/>
@@ -590,19 +589,7 @@
                 <w:szCs w:val="26"/>
                 <w:shd w:val="clear" w:color="auto" w:fill="FFFFFF"/>
               </w:rPr>
-              <w:t>cd  PROJECT</w:t>
-            </w:r>
-            <w:proofErr w:type="gramEnd"/>
-            <w:r>
-              <w:rPr>
-                <w:rFonts w:cs="Times New Roman"/>
-                <w:i/>
-                <w:iCs/>
-                <w:sz w:val="26"/>
-                <w:szCs w:val="26"/>
-                <w:shd w:val="clear" w:color="auto" w:fill="FFFFFF"/>
-              </w:rPr>
-              <w:t>-NAME</w:t>
+              <w:t>cd  PROJECT-NAME</w:t>
             </w:r>
           </w:p>
           <w:p>
@@ -627,31 +614,7 @@
                 <w:szCs w:val="26"/>
                 <w:shd w:val="clear" w:color="auto" w:fill="FFFFFF"/>
               </w:rPr>
-              <w:t xml:space="preserve">ng </w:t>
-            </w:r>
-            <w:proofErr w:type="gramStart"/>
-            <w:r>
-              <w:rPr>
-                <w:rFonts w:cs="Times New Roman"/>
-                <w:i/>
-                <w:iCs/>
-                <w:sz w:val="26"/>
-                <w:szCs w:val="26"/>
-                <w:shd w:val="clear" w:color="auto" w:fill="FFFFFF"/>
-              </w:rPr>
-              <w:t>serve</w:t>
-            </w:r>
-            <w:proofErr w:type="gramEnd"/>
-            <w:r>
-              <w:rPr>
-                <w:rFonts w:cs="Times New Roman"/>
-                <w:i/>
-                <w:iCs/>
-                <w:sz w:val="26"/>
-                <w:szCs w:val="26"/>
-                <w:shd w:val="clear" w:color="auto" w:fill="FFFFFF"/>
-              </w:rPr>
-              <w:t xml:space="preserve"> --open</w:t>
+              <w:t>ng serve --open</w:t>
             </w:r>
           </w:p>
         </w:tc>
@@ -1027,27 +990,7 @@
           <w:sz w:val="26"/>
           <w:szCs w:val="26"/>
         </w:rPr>
-        <w:t xml:space="preserve"> Nó là thư viện của những cái trong </w:t>
-      </w:r>
-      <w:proofErr w:type="gramStart"/>
-      <w:r>
-        <w:rPr>
-          <w:rFonts w:eastAsia="Times New Roman" w:cs="Times New Roman"/>
-          <w:b w:val="0"/>
-          <w:sz w:val="26"/>
-          <w:szCs w:val="26"/>
-        </w:rPr>
-        <w:t>package.json</w:t>
-      </w:r>
-      <w:proofErr w:type="gramEnd"/>
-      <w:r>
-        <w:rPr>
-          <w:rFonts w:eastAsia="Times New Roman" w:cs="Times New Roman"/>
-          <w:b w:val="0"/>
-          <w:sz w:val="26"/>
-          <w:szCs w:val="26"/>
-        </w:rPr>
-        <w:t xml:space="preserve">. Trong package.js là tên thư viện, còn trong </w:t>
+        <w:t xml:space="preserve"> Nó là thư viện của những cái trong package.json. Trong package.js là tên thư viện, còn trong </w:t>
       </w:r>
       <w:r>
         <w:rPr>
@@ -1085,9 +1028,44 @@
           <w:szCs w:val="26"/>
           <w:shd w:val="clear" w:color="auto" w:fill="FFFFFF" w:themeFill="background1"/>
         </w:rPr>
-        <w:t xml:space="preserve">thì trình của mình sẽ đọc file </w:t>
-      </w:r>
-      <w:proofErr w:type="gramStart"/>
+        <w:t xml:space="preserve">thì trình của mình sẽ đọc file package.json, sau đó nó lên 1 trang gọi là npm, tìm đúng tên các file trong package.json, tải về và bỏ vào </w:t>
+      </w:r>
+      <w:r>
+        <w:rPr>
+          <w:rFonts w:eastAsia="Times New Roman" w:cs="Times New Roman"/>
+          <w:b w:val="0"/>
+          <w:sz w:val="26"/>
+          <w:szCs w:val="26"/>
+        </w:rPr>
+        <w:t>node_modules</w:t>
+      </w:r>
+      <w:r>
+        <w:rPr>
+          <w:rFonts w:eastAsia="Times New Roman" w:cs="Times New Roman"/>
+          <w:b w:val="0"/>
+          <w:sz w:val="26"/>
+          <w:szCs w:val="26"/>
+        </w:rPr>
+        <w:t xml:space="preserve">. Khi làm việc với Github thì </w:t>
+      </w:r>
+      <w:r>
+        <w:rPr>
+          <w:rFonts w:eastAsia="Times New Roman" w:cs="Times New Roman"/>
+          <w:b w:val="0"/>
+          <w:sz w:val="26"/>
+          <w:szCs w:val="26"/>
+        </w:rPr>
+        <w:t>node_modules</w:t>
+      </w:r>
+      <w:r>
+        <w:rPr>
+          <w:rFonts w:eastAsia="Times New Roman" w:cs="Times New Roman"/>
+          <w:b w:val="0"/>
+          <w:sz w:val="26"/>
+          <w:szCs w:val="26"/>
+        </w:rPr>
+        <w:t xml:space="preserve"> không up lên Github mà nó chỉ up file package.json lên thôi. Đó là lí do tại sao mà khi mình clone 1 dự án mới về, mình phải chạy lệnh npm install để lấy tất cả thư viện trong </w:t>
+      </w:r>
       <w:r>
         <w:rPr>
           <w:rFonts w:eastAsia="Times New Roman" w:cs="Times New Roman"/>
@@ -1096,96 +1074,7 @@
           <w:szCs w:val="26"/>
           <w:shd w:val="clear" w:color="auto" w:fill="FFFFFF" w:themeFill="background1"/>
         </w:rPr>
-        <w:t>package.json</w:t>
-      </w:r>
-      <w:proofErr w:type="gramEnd"/>
-      <w:r>
-        <w:rPr>
-          <w:rFonts w:eastAsia="Times New Roman" w:cs="Times New Roman"/>
-          <w:b w:val="0"/>
-          <w:sz w:val="26"/>
-          <w:szCs w:val="26"/>
-          <w:shd w:val="clear" w:color="auto" w:fill="FFFFFF" w:themeFill="background1"/>
-        </w:rPr>
-        <w:t xml:space="preserve">, sau đó nó lên 1 trang gọi là npm, tìm đúng tên các file trong package.json, tải về và bỏ vào </w:t>
-      </w:r>
-      <w:r>
-        <w:rPr>
-          <w:rFonts w:eastAsia="Times New Roman" w:cs="Times New Roman"/>
-          <w:b w:val="0"/>
-          <w:sz w:val="26"/>
-          <w:szCs w:val="26"/>
-        </w:rPr>
-        <w:t>node_modules</w:t>
-      </w:r>
-      <w:r>
-        <w:rPr>
-          <w:rFonts w:eastAsia="Times New Roman" w:cs="Times New Roman"/>
-          <w:b w:val="0"/>
-          <w:sz w:val="26"/>
-          <w:szCs w:val="26"/>
-        </w:rPr>
-        <w:t xml:space="preserve">. Khi làm việc với Github thì </w:t>
-      </w:r>
-      <w:r>
-        <w:rPr>
-          <w:rFonts w:eastAsia="Times New Roman" w:cs="Times New Roman"/>
-          <w:b w:val="0"/>
-          <w:sz w:val="26"/>
-          <w:szCs w:val="26"/>
-        </w:rPr>
-        <w:t>node_modules</w:t>
-      </w:r>
-      <w:r>
-        <w:rPr>
-          <w:rFonts w:eastAsia="Times New Roman" w:cs="Times New Roman"/>
-          <w:b w:val="0"/>
-          <w:sz w:val="26"/>
-          <w:szCs w:val="26"/>
-        </w:rPr>
-        <w:t xml:space="preserve"> không up lên Github mà nó chỉ up file </w:t>
-      </w:r>
-      <w:proofErr w:type="gramStart"/>
-      <w:r>
-        <w:rPr>
-          <w:rFonts w:eastAsia="Times New Roman" w:cs="Times New Roman"/>
-          <w:b w:val="0"/>
-          <w:sz w:val="26"/>
-          <w:szCs w:val="26"/>
-        </w:rPr>
-        <w:t>package.json</w:t>
-      </w:r>
-      <w:proofErr w:type="gramEnd"/>
-      <w:r>
-        <w:rPr>
-          <w:rFonts w:eastAsia="Times New Roman" w:cs="Times New Roman"/>
-          <w:b w:val="0"/>
-          <w:sz w:val="26"/>
-          <w:szCs w:val="26"/>
-        </w:rPr>
-        <w:t xml:space="preserve"> lên thôi. Đó là lí do tại sao mà khi mình clone 1 dự án mới về, mình phải chạy lệnh npm install để lấy tất cả thư viện trong </w:t>
-      </w:r>
-      <w:proofErr w:type="gramStart"/>
-      <w:r>
-        <w:rPr>
-          <w:rFonts w:eastAsia="Times New Roman" w:cs="Times New Roman"/>
-          <w:b w:val="0"/>
-          <w:sz w:val="26"/>
-          <w:szCs w:val="26"/>
-          <w:shd w:val="clear" w:color="auto" w:fill="FFFFFF" w:themeFill="background1"/>
-        </w:rPr>
-        <w:t>package.json</w:t>
-      </w:r>
-      <w:proofErr w:type="gramEnd"/>
-      <w:r>
-        <w:rPr>
-          <w:rFonts w:eastAsia="Times New Roman" w:cs="Times New Roman"/>
-          <w:b w:val="0"/>
-          <w:sz w:val="26"/>
-          <w:szCs w:val="26"/>
-          <w:shd w:val="clear" w:color="auto" w:fill="FFFFFF" w:themeFill="background1"/>
-        </w:rPr>
-        <w:t xml:space="preserve"> cài đặt vô máy mình</w:t>
+        <w:t>package.json cài đặt vô máy mình</w:t>
       </w:r>
     </w:p>
     <w:p>
@@ -1492,25 +1381,14 @@
           <w:szCs w:val="26"/>
         </w:rPr>
       </w:pPr>
-      <w:proofErr w:type="gramStart"/>
-      <w:r>
-        <w:rPr>
-          <w:rFonts w:eastAsia="Times New Roman" w:cs="Times New Roman"/>
-          <w:bCs/>
-          <w:sz w:val="26"/>
-          <w:szCs w:val="26"/>
-        </w:rPr>
-        <w:t>app.component</w:t>
-      </w:r>
-      <w:proofErr w:type="gramEnd"/>
-      <w:r>
-        <w:rPr>
-          <w:rFonts w:eastAsia="Times New Roman" w:cs="Times New Roman"/>
-          <w:bCs/>
-          <w:sz w:val="26"/>
-          <w:szCs w:val="26"/>
-        </w:rPr>
-        <w:t>.ts</w:t>
+      <w:r>
+        <w:rPr>
+          <w:rFonts w:eastAsia="Times New Roman" w:cs="Times New Roman"/>
+          <w:bCs/>
+          <w:sz w:val="26"/>
+          <w:szCs w:val="26"/>
+        </w:rPr>
+        <w:t>app.component.ts</w:t>
       </w:r>
       <w:r>
         <w:rPr>
@@ -1556,25 +1434,14 @@
           <w:szCs w:val="26"/>
         </w:rPr>
       </w:pPr>
-      <w:proofErr w:type="gramStart"/>
-      <w:r>
-        <w:rPr>
-          <w:rFonts w:eastAsia="Times New Roman" w:cs="Times New Roman"/>
-          <w:bCs/>
-          <w:sz w:val="26"/>
-          <w:szCs w:val="26"/>
-        </w:rPr>
-        <w:t>app.component</w:t>
-      </w:r>
-      <w:proofErr w:type="gramEnd"/>
-      <w:r>
-        <w:rPr>
-          <w:rFonts w:eastAsia="Times New Roman" w:cs="Times New Roman"/>
-          <w:bCs/>
-          <w:sz w:val="26"/>
-          <w:szCs w:val="26"/>
-        </w:rPr>
-        <w:t>.scss</w:t>
+      <w:r>
+        <w:rPr>
+          <w:rFonts w:eastAsia="Times New Roman" w:cs="Times New Roman"/>
+          <w:bCs/>
+          <w:sz w:val="26"/>
+          <w:szCs w:val="26"/>
+        </w:rPr>
+        <w:t>app.component.scss</w:t>
       </w:r>
     </w:p>
     <w:p>
@@ -1611,7 +1478,6 @@
           <w:szCs w:val="26"/>
         </w:rPr>
       </w:pPr>
-      <w:proofErr w:type="gramStart"/>
       <w:r>
         <w:rPr>
           <w:rFonts w:eastAsia="Times New Roman" w:cs="Times New Roman"/>
@@ -1621,7 +1487,15 @@
         </w:rPr>
         <w:t>app.component</w:t>
       </w:r>
-      <w:proofErr w:type="gramEnd"/>
+      <w:r>
+        <w:rPr>
+          <w:rFonts w:eastAsia="Times New Roman" w:cs="Times New Roman"/>
+          <w:bCs/>
+          <w:sz w:val="26"/>
+          <w:szCs w:val="26"/>
+        </w:rPr>
+        <w:t>.spec</w:t>
+      </w:r>
       <w:r>
         <w:rPr>
           <w:rFonts w:eastAsia="Times New Roman" w:cs="Times New Roman"/>
@@ -1666,25 +1540,14 @@
           <w:szCs w:val="26"/>
         </w:rPr>
       </w:pPr>
-      <w:proofErr w:type="gramStart"/>
-      <w:r>
-        <w:rPr>
-          <w:rFonts w:eastAsia="Times New Roman" w:cs="Times New Roman"/>
-          <w:bCs/>
-          <w:sz w:val="26"/>
-          <w:szCs w:val="26"/>
-        </w:rPr>
-        <w:t>app.module</w:t>
-      </w:r>
-      <w:proofErr w:type="gramEnd"/>
-      <w:r>
-        <w:rPr>
-          <w:rFonts w:eastAsia="Times New Roman" w:cs="Times New Roman"/>
-          <w:bCs/>
-          <w:sz w:val="26"/>
-          <w:szCs w:val="26"/>
-        </w:rPr>
-        <w:t>.ts</w:t>
+      <w:r>
+        <w:rPr>
+          <w:rFonts w:eastAsia="Times New Roman" w:cs="Times New Roman"/>
+          <w:bCs/>
+          <w:sz w:val="26"/>
+          <w:szCs w:val="26"/>
+        </w:rPr>
+        <w:t>app.module.ts</w:t>
       </w:r>
       <w:r>
         <w:rPr>
@@ -1737,27 +1600,7 @@
           <w:sz w:val="26"/>
           <w:szCs w:val="26"/>
         </w:rPr>
-        <w:t>app-</w:t>
-      </w:r>
-      <w:proofErr w:type="gramStart"/>
-      <w:r>
-        <w:rPr>
-          <w:rFonts w:eastAsia="Times New Roman" w:cs="Times New Roman"/>
-          <w:bCs/>
-          <w:sz w:val="26"/>
-          <w:szCs w:val="26"/>
-        </w:rPr>
-        <w:t>routing.module</w:t>
-      </w:r>
-      <w:proofErr w:type="gramEnd"/>
-      <w:r>
-        <w:rPr>
-          <w:rFonts w:eastAsia="Times New Roman" w:cs="Times New Roman"/>
-          <w:bCs/>
-          <w:sz w:val="26"/>
-          <w:szCs w:val="26"/>
-        </w:rPr>
-        <w:t>.ts</w:t>
+        <w:t>app-routing.module.ts</w:t>
       </w:r>
     </w:p>
     <w:p>
@@ -1869,10 +1712,53 @@
           <w:sz w:val="26"/>
           <w:szCs w:val="26"/>
         </w:rPr>
-        <w:t xml:space="preserve">hứa các thành phần của Web (header, navbar, </w:t>
-      </w:r>
-      <w:proofErr w:type="gramStart"/>
-      <w:r>
+        <w:t>hứa các thành phần của Web (header, navbar, sidebar, ..)</w:t>
+      </w:r>
+    </w:p>
+    <w:p>
+      <w:pPr>
+        <w:pStyle w:val="Heading4"/>
+        <w:ind w:left="567" w:firstLine="0"/>
+        <w:rPr>
+          <w:rFonts w:ascii="Times New Roman" w:eastAsia="Times New Roman" w:hAnsi="Times New Roman" w:cs="Times New Roman"/>
+          <w:b w:val="0"/>
+          <w:i w:val="0"/>
+          <w:iCs w:val="0"/>
+          <w:color w:val="auto"/>
+          <w:sz w:val="26"/>
+          <w:szCs w:val="26"/>
+        </w:rPr>
+      </w:pPr>
+      <w:bookmarkStart w:id="16" w:name="_Toc85638962"/>
+      <w:r>
+        <w:rPr>
+          <w:rFonts w:ascii="Times New Roman" w:eastAsia="Times New Roman" w:hAnsi="Times New Roman" w:cs="Times New Roman"/>
+          <w:bCs/>
+          <w:i w:val="0"/>
+          <w:iCs w:val="0"/>
+          <w:color w:val="auto"/>
+          <w:sz w:val="26"/>
+          <w:szCs w:val="26"/>
+        </w:rPr>
+        <w:t>c</w:t>
+      </w:r>
+      <w:r>
+        <w:rPr>
+          <w:rFonts w:ascii="Times New Roman" w:eastAsia="Times New Roman" w:hAnsi="Times New Roman" w:cs="Times New Roman"/>
+          <w:bCs/>
+          <w:i w:val="0"/>
+          <w:iCs w:val="0"/>
+          <w:color w:val="auto"/>
+          <w:sz w:val="26"/>
+          <w:szCs w:val="26"/>
+        </w:rPr>
+        <w:t>ore</w:t>
+      </w:r>
+      <w:bookmarkEnd w:id="16"/>
+    </w:p>
+    <w:p>
+      <w:pPr>
+        <w:ind w:left="567" w:firstLine="153"/>
         <w:rPr>
           <w:rFonts w:eastAsia="Times New Roman" w:cs="Times New Roman"/>
           <w:b w:val="0"/>
@@ -1881,9 +1767,7 @@
           <w:sz w:val="26"/>
           <w:szCs w:val="26"/>
         </w:rPr>
-        <w:t>sidebar, ..</w:t>
-      </w:r>
-      <w:proofErr w:type="gramEnd"/>
+      </w:pPr>
       <w:r>
         <w:rPr>
           <w:rFonts w:eastAsia="Times New Roman" w:cs="Times New Roman"/>
@@ -1893,7 +1777,7 @@
           <w:sz w:val="26"/>
           <w:szCs w:val="26"/>
         </w:rPr>
-        <w:t>)</w:t>
+        <w:t>Chứa các cài đặt chung cho các project của mình.</w:t>
       </w:r>
     </w:p>
     <w:p>
@@ -1910,7 +1794,7 @@
           <w:szCs w:val="26"/>
         </w:rPr>
       </w:pPr>
-      <w:bookmarkStart w:id="16" w:name="_Toc85638962"/>
+      <w:bookmarkStart w:id="17" w:name="_Toc85638963"/>
       <w:r>
         <w:rPr>
           <w:rFonts w:ascii="Times New Roman" w:eastAsia="Times New Roman" w:hAnsi="Times New Roman" w:cs="Times New Roman"/>
@@ -1921,7 +1805,7 @@
           <w:sz w:val="26"/>
           <w:szCs w:val="26"/>
         </w:rPr>
-        <w:t>c</w:t>
+        <w:t>l</w:t>
       </w:r>
       <w:r>
         <w:rPr>
@@ -1933,9 +1817,9 @@
           <w:sz w:val="26"/>
           <w:szCs w:val="26"/>
         </w:rPr>
-        <w:t>ore</w:t>
-      </w:r>
-      <w:bookmarkEnd w:id="16"/>
+        <w:t>ayouts</w:t>
+      </w:r>
+      <w:bookmarkEnd w:id="17"/>
     </w:p>
     <w:p>
       <w:pPr>
@@ -1958,7 +1842,18 @@
           <w:sz w:val="26"/>
           <w:szCs w:val="26"/>
         </w:rPr>
-        <w:t>Chứa các cài đặt chung cho các project của mình.</w:t>
+        <w:t>C</w:t>
+      </w:r>
+      <w:r>
+        <w:rPr>
+          <w:rFonts w:eastAsia="Times New Roman" w:cs="Times New Roman"/>
+          <w:b w:val="0"/>
+          <w:i/>
+          <w:iCs/>
+          <w:sz w:val="26"/>
+          <w:szCs w:val="26"/>
+        </w:rPr>
+        <w:t>hứa những layout chính của mình (layout admin, layout client,..)</w:t>
       </w:r>
     </w:p>
     <w:p>
@@ -1975,7 +1870,7 @@
           <w:szCs w:val="26"/>
         </w:rPr>
       </w:pPr>
-      <w:bookmarkStart w:id="17" w:name="_Toc85638963"/>
+      <w:bookmarkStart w:id="18" w:name="_Toc85638964"/>
       <w:r>
         <w:rPr>
           <w:rFonts w:ascii="Times New Roman" w:eastAsia="Times New Roman" w:hAnsi="Times New Roman" w:cs="Times New Roman"/>
@@ -1986,7 +1881,7 @@
           <w:sz w:val="26"/>
           <w:szCs w:val="26"/>
         </w:rPr>
-        <w:t>l</w:t>
+        <w:t>m</w:t>
       </w:r>
       <w:r>
         <w:rPr>
@@ -1998,9 +1893,9 @@
           <w:sz w:val="26"/>
           <w:szCs w:val="26"/>
         </w:rPr>
-        <w:t>ayouts</w:t>
-      </w:r>
-      <w:bookmarkEnd w:id="17"/>
+        <w:t>odals</w:t>
+      </w:r>
+      <w:bookmarkEnd w:id="18"/>
     </w:p>
     <w:p>
       <w:pPr>
@@ -2023,7 +1918,7 @@
           <w:sz w:val="26"/>
           <w:szCs w:val="26"/>
         </w:rPr>
-        <w:t>C</w:t>
+        <w:t>P</w:t>
       </w:r>
       <w:r>
         <w:rPr>
@@ -2034,9 +1929,8 @@
           <w:sz w:val="26"/>
           <w:szCs w:val="26"/>
         </w:rPr>
-        <w:t xml:space="preserve">hứa những layout chính của mình (layout admin, layout </w:t>
-      </w:r>
-      <w:proofErr w:type="gramStart"/>
+        <w:t xml:space="preserve">op </w:t>
+      </w:r>
       <w:r>
         <w:rPr>
           <w:rFonts w:eastAsia="Times New Roman" w:cs="Times New Roman"/>
@@ -2046,9 +1940,8 @@
           <w:sz w:val="26"/>
           <w:szCs w:val="26"/>
         </w:rPr>
-        <w:t>client,..</w:t>
-      </w:r>
-      <w:proofErr w:type="gramEnd"/>
+        <w:t>up</w:t>
+      </w:r>
       <w:r>
         <w:rPr>
           <w:rFonts w:eastAsia="Times New Roman" w:cs="Times New Roman"/>
@@ -2058,7 +1951,7 @@
           <w:sz w:val="26"/>
           <w:szCs w:val="26"/>
         </w:rPr>
-        <w:t>)</w:t>
+        <w:t>, dialog (bấm lên hiện lên từng ô ô)</w:t>
       </w:r>
     </w:p>
     <w:p>
@@ -2075,7 +1968,7 @@
           <w:szCs w:val="26"/>
         </w:rPr>
       </w:pPr>
-      <w:bookmarkStart w:id="18" w:name="_Toc85638964"/>
+      <w:bookmarkStart w:id="19" w:name="_Toc85638965"/>
       <w:r>
         <w:rPr>
           <w:rFonts w:ascii="Times New Roman" w:eastAsia="Times New Roman" w:hAnsi="Times New Roman" w:cs="Times New Roman"/>
@@ -2098,9 +1991,9 @@
           <w:sz w:val="26"/>
           <w:szCs w:val="26"/>
         </w:rPr>
-        <w:t>odals</w:t>
-      </w:r>
-      <w:bookmarkEnd w:id="18"/>
+        <w:t>odels</w:t>
+      </w:r>
+      <w:bookmarkEnd w:id="19"/>
     </w:p>
     <w:p>
       <w:pPr>
@@ -2123,7 +2016,7 @@
           <w:sz w:val="26"/>
           <w:szCs w:val="26"/>
         </w:rPr>
-        <w:t>P</w:t>
+        <w:t>G</w:t>
       </w:r>
       <w:r>
         <w:rPr>
@@ -2134,7 +2027,18 @@
           <w:sz w:val="26"/>
           <w:szCs w:val="26"/>
         </w:rPr>
-        <w:t>op mockup, dialog (bấm lên hiện lên từng ô ô)</w:t>
+        <w:t>ồm những interface</w:t>
+      </w:r>
+      <w:r>
+        <w:rPr>
+          <w:rFonts w:eastAsia="Times New Roman" w:cs="Times New Roman"/>
+          <w:b w:val="0"/>
+          <w:i/>
+          <w:iCs/>
+          <w:sz w:val="26"/>
+          <w:szCs w:val="26"/>
+        </w:rPr>
+        <w:t>, class, enum</w:t>
       </w:r>
     </w:p>
     <w:p>
@@ -2151,7 +2055,7 @@
           <w:szCs w:val="26"/>
         </w:rPr>
       </w:pPr>
-      <w:bookmarkStart w:id="19" w:name="_Toc85638965"/>
+      <w:bookmarkStart w:id="20" w:name="_Toc85638966"/>
       <w:r>
         <w:rPr>
           <w:rFonts w:ascii="Times New Roman" w:eastAsia="Times New Roman" w:hAnsi="Times New Roman" w:cs="Times New Roman"/>
@@ -2162,7 +2066,7 @@
           <w:sz w:val="26"/>
           <w:szCs w:val="26"/>
         </w:rPr>
-        <w:t>m</w:t>
+        <w:t>r</w:t>
       </w:r>
       <w:r>
         <w:rPr>
@@ -2174,9 +2078,9 @@
           <w:sz w:val="26"/>
           <w:szCs w:val="26"/>
         </w:rPr>
-        <w:t>odels</w:t>
-      </w:r>
-      <w:bookmarkEnd w:id="19"/>
+        <w:t>outes</w:t>
+      </w:r>
+      <w:bookmarkEnd w:id="20"/>
     </w:p>
     <w:p>
       <w:pPr>
@@ -2199,9 +2103,53 @@
           <w:sz w:val="26"/>
           <w:szCs w:val="26"/>
         </w:rPr>
-        <w:t>G</w:t>
-      </w:r>
-      <w:r>
+        <w:t>Những cái trang của mình (home, profile,…</w:t>
+      </w:r>
+    </w:p>
+    <w:p>
+      <w:pPr>
+        <w:pStyle w:val="Heading4"/>
+        <w:ind w:left="567" w:firstLine="0"/>
+        <w:rPr>
+          <w:rFonts w:ascii="Times New Roman" w:eastAsia="Times New Roman" w:hAnsi="Times New Roman" w:cs="Times New Roman"/>
+          <w:b w:val="0"/>
+          <w:i w:val="0"/>
+          <w:iCs w:val="0"/>
+          <w:color w:val="auto"/>
+          <w:sz w:val="26"/>
+          <w:szCs w:val="26"/>
+        </w:rPr>
+      </w:pPr>
+      <w:bookmarkStart w:id="21" w:name="_Toc85638967"/>
+      <w:r>
+        <w:rPr>
+          <w:rFonts w:ascii="Times New Roman" w:eastAsia="Times New Roman" w:hAnsi="Times New Roman" w:cs="Times New Roman"/>
+          <w:bCs/>
+          <w:i w:val="0"/>
+          <w:iCs w:val="0"/>
+          <w:color w:val="auto"/>
+          <w:sz w:val="26"/>
+          <w:szCs w:val="26"/>
+        </w:rPr>
+        <w:t>s</w:t>
+      </w:r>
+      <w:r>
+        <w:rPr>
+          <w:rFonts w:ascii="Times New Roman" w:eastAsia="Times New Roman" w:hAnsi="Times New Roman" w:cs="Times New Roman"/>
+          <w:bCs/>
+          <w:i w:val="0"/>
+          <w:iCs w:val="0"/>
+          <w:color w:val="auto"/>
+          <w:sz w:val="26"/>
+          <w:szCs w:val="26"/>
+        </w:rPr>
+        <w:t>ervices</w:t>
+      </w:r>
+      <w:bookmarkEnd w:id="21"/>
+    </w:p>
+    <w:p>
+      <w:pPr>
+        <w:ind w:left="567" w:firstLine="153"/>
         <w:rPr>
           <w:rFonts w:eastAsia="Times New Roman" w:cs="Times New Roman"/>
           <w:b w:val="0"/>
@@ -2210,7 +2158,28 @@
           <w:sz w:val="26"/>
           <w:szCs w:val="26"/>
         </w:rPr>
-        <w:t>ồm những interface</w:t>
+      </w:pPr>
+      <w:r>
+        <w:rPr>
+          <w:rFonts w:eastAsia="Times New Roman" w:cs="Times New Roman"/>
+          <w:b w:val="0"/>
+          <w:i/>
+          <w:iCs/>
+          <w:sz w:val="26"/>
+          <w:szCs w:val="26"/>
+        </w:rPr>
+        <w:t>Gọi API</w:t>
+      </w:r>
+      <w:r>
+        <w:rPr>
+          <w:rFonts w:eastAsia="Times New Roman" w:cs="Times New Roman"/>
+          <w:b w:val="0"/>
+          <w:i/>
+          <w:iCs/>
+          <w:sz w:val="26"/>
+          <w:szCs w:val="26"/>
+        </w:rPr>
+        <w:t>, languages, …. payment</w:t>
       </w:r>
     </w:p>
     <w:p>
@@ -2227,7 +2196,7 @@
           <w:szCs w:val="26"/>
         </w:rPr>
       </w:pPr>
-      <w:bookmarkStart w:id="20" w:name="_Toc85638966"/>
+      <w:bookmarkStart w:id="22" w:name="_Toc85638968"/>
       <w:r>
         <w:rPr>
           <w:rFonts w:ascii="Times New Roman" w:eastAsia="Times New Roman" w:hAnsi="Times New Roman" w:cs="Times New Roman"/>
@@ -2238,7 +2207,7 @@
           <w:sz w:val="26"/>
           <w:szCs w:val="26"/>
         </w:rPr>
-        <w:t>r</w:t>
+        <w:t>u</w:t>
       </w:r>
       <w:r>
         <w:rPr>
@@ -2250,9 +2219,9 @@
           <w:sz w:val="26"/>
           <w:szCs w:val="26"/>
         </w:rPr>
-        <w:t>outes</w:t>
-      </w:r>
-      <w:bookmarkEnd w:id="20"/>
+        <w:t>tils</w:t>
+      </w:r>
+      <w:bookmarkEnd w:id="22"/>
     </w:p>
     <w:p>
       <w:pPr>
@@ -2275,149 +2244,6 @@
           <w:sz w:val="26"/>
           <w:szCs w:val="26"/>
         </w:rPr>
-        <w:t xml:space="preserve">Những cái trang của mình (home, </w:t>
-      </w:r>
-      <w:proofErr w:type="gramStart"/>
-      <w:r>
-        <w:rPr>
-          <w:rFonts w:eastAsia="Times New Roman" w:cs="Times New Roman"/>
-          <w:b w:val="0"/>
-          <w:i/>
-          <w:iCs/>
-          <w:sz w:val="26"/>
-          <w:szCs w:val="26"/>
-        </w:rPr>
-        <w:t>profile,…</w:t>
-      </w:r>
-      <w:proofErr w:type="gramEnd"/>
-    </w:p>
-    <w:p>
-      <w:pPr>
-        <w:pStyle w:val="Heading4"/>
-        <w:ind w:left="567" w:firstLine="0"/>
-        <w:rPr>
-          <w:rFonts w:ascii="Times New Roman" w:eastAsia="Times New Roman" w:hAnsi="Times New Roman" w:cs="Times New Roman"/>
-          <w:b w:val="0"/>
-          <w:i w:val="0"/>
-          <w:iCs w:val="0"/>
-          <w:color w:val="auto"/>
-          <w:sz w:val="26"/>
-          <w:szCs w:val="26"/>
-        </w:rPr>
-      </w:pPr>
-      <w:bookmarkStart w:id="21" w:name="_Toc85638967"/>
-      <w:r>
-        <w:rPr>
-          <w:rFonts w:ascii="Times New Roman" w:eastAsia="Times New Roman" w:hAnsi="Times New Roman" w:cs="Times New Roman"/>
-          <w:bCs/>
-          <w:i w:val="0"/>
-          <w:iCs w:val="0"/>
-          <w:color w:val="auto"/>
-          <w:sz w:val="26"/>
-          <w:szCs w:val="26"/>
-        </w:rPr>
-        <w:t>s</w:t>
-      </w:r>
-      <w:r>
-        <w:rPr>
-          <w:rFonts w:ascii="Times New Roman" w:eastAsia="Times New Roman" w:hAnsi="Times New Roman" w:cs="Times New Roman"/>
-          <w:bCs/>
-          <w:i w:val="0"/>
-          <w:iCs w:val="0"/>
-          <w:color w:val="auto"/>
-          <w:sz w:val="26"/>
-          <w:szCs w:val="26"/>
-        </w:rPr>
-        <w:t>ervices</w:t>
-      </w:r>
-      <w:bookmarkEnd w:id="21"/>
-    </w:p>
-    <w:p>
-      <w:pPr>
-        <w:ind w:left="567" w:firstLine="153"/>
-        <w:rPr>
-          <w:rFonts w:eastAsia="Times New Roman" w:cs="Times New Roman"/>
-          <w:b w:val="0"/>
-          <w:i/>
-          <w:iCs/>
-          <w:sz w:val="26"/>
-          <w:szCs w:val="26"/>
-        </w:rPr>
-      </w:pPr>
-      <w:r>
-        <w:rPr>
-          <w:rFonts w:eastAsia="Times New Roman" w:cs="Times New Roman"/>
-          <w:b w:val="0"/>
-          <w:i/>
-          <w:iCs/>
-          <w:sz w:val="26"/>
-          <w:szCs w:val="26"/>
-        </w:rPr>
-        <w:t>Gọi API</w:t>
-      </w:r>
-    </w:p>
-    <w:p>
-      <w:pPr>
-        <w:pStyle w:val="Heading4"/>
-        <w:ind w:left="567" w:firstLine="0"/>
-        <w:rPr>
-          <w:rFonts w:ascii="Times New Roman" w:eastAsia="Times New Roman" w:hAnsi="Times New Roman" w:cs="Times New Roman"/>
-          <w:b w:val="0"/>
-          <w:i w:val="0"/>
-          <w:iCs w:val="0"/>
-          <w:color w:val="auto"/>
-          <w:sz w:val="26"/>
-          <w:szCs w:val="26"/>
-        </w:rPr>
-      </w:pPr>
-      <w:bookmarkStart w:id="22" w:name="_Toc85638968"/>
-      <w:r>
-        <w:rPr>
-          <w:rFonts w:ascii="Times New Roman" w:eastAsia="Times New Roman" w:hAnsi="Times New Roman" w:cs="Times New Roman"/>
-          <w:bCs/>
-          <w:i w:val="0"/>
-          <w:iCs w:val="0"/>
-          <w:color w:val="auto"/>
-          <w:sz w:val="26"/>
-          <w:szCs w:val="26"/>
-        </w:rPr>
-        <w:t>u</w:t>
-      </w:r>
-      <w:r>
-        <w:rPr>
-          <w:rFonts w:ascii="Times New Roman" w:eastAsia="Times New Roman" w:hAnsi="Times New Roman" w:cs="Times New Roman"/>
-          <w:bCs/>
-          <w:i w:val="0"/>
-          <w:iCs w:val="0"/>
-          <w:color w:val="auto"/>
-          <w:sz w:val="26"/>
-          <w:szCs w:val="26"/>
-        </w:rPr>
-        <w:t>tils</w:t>
-      </w:r>
-      <w:bookmarkEnd w:id="22"/>
-    </w:p>
-    <w:p>
-      <w:pPr>
-        <w:ind w:left="567" w:firstLine="153"/>
-        <w:rPr>
-          <w:rFonts w:eastAsia="Times New Roman" w:cs="Times New Roman"/>
-          <w:b w:val="0"/>
-          <w:i/>
-          <w:iCs/>
-          <w:sz w:val="26"/>
-          <w:szCs w:val="26"/>
-        </w:rPr>
-      </w:pPr>
-      <w:r>
-        <w:rPr>
-          <w:rFonts w:eastAsia="Times New Roman" w:cs="Times New Roman"/>
-          <w:b w:val="0"/>
-          <w:i/>
-          <w:iCs/>
-          <w:sz w:val="26"/>
-          <w:szCs w:val="26"/>
-        </w:rPr>
         <w:t xml:space="preserve">Chứa những hàm mình sử dụng nhiều  </w:t>
       </w:r>
     </w:p>
@@ -2646,17 +2472,7 @@
           <w:sz w:val="26"/>
           <w:szCs w:val="26"/>
         </w:rPr>
-        <w:t xml:space="preserve">file chạy đầu </w:t>
-      </w:r>
-      <w:proofErr w:type="gramStart"/>
-      <w:r>
-        <w:rPr>
-          <w:rFonts w:eastAsia="Times New Roman" w:cs="Times New Roman"/>
-          <w:b w:val="0"/>
-          <w:sz w:val="26"/>
-          <w:szCs w:val="26"/>
-        </w:rPr>
-        <w:t xml:space="preserve">tiên, </w:t>
+        <w:t xml:space="preserve">file chạy đầu tiên, </w:t>
       </w:r>
       <w:r>
         <w:rPr>
@@ -2674,17 +2490,7 @@
           <w:sz w:val="26"/>
           <w:szCs w:val="26"/>
         </w:rPr>
-        <w:t>Trang</w:t>
-      </w:r>
-      <w:proofErr w:type="gramEnd"/>
-      <w:r>
-        <w:rPr>
-          <w:rFonts w:eastAsia="Times New Roman" w:cs="Times New Roman"/>
-          <w:b w:val="0"/>
-          <w:sz w:val="26"/>
-          <w:szCs w:val="26"/>
-        </w:rPr>
-        <w:t xml:space="preserve"> chủ của ứng dụng.</w:t>
+        <w:t>Trang chủ của ứng dụng.</w:t>
       </w:r>
     </w:p>
     <w:p>
@@ -2729,19 +2535,8 @@
           <w:sz w:val="26"/>
           <w:szCs w:val="26"/>
         </w:rPr>
-        <w:t xml:space="preserve">config </w:t>
-      </w:r>
-      <w:proofErr w:type="gramStart"/>
-      <w:r>
-        <w:rPr>
-          <w:rFonts w:eastAsia="Times New Roman" w:cs="Times New Roman"/>
-          <w:b w:val="0"/>
-          <w:sz w:val="26"/>
-          <w:szCs w:val="26"/>
-        </w:rPr>
-        <w:t>typescript,…</w:t>
-      </w:r>
-      <w:proofErr w:type="gramEnd"/>
+        <w:t>config typescript,…</w:t>
+      </w:r>
     </w:p>
     <w:p>
       <w:pPr>
@@ -2801,7 +2596,6 @@
         </w:rPr>
       </w:pPr>
       <w:bookmarkStart w:id="29" w:name="_Toc85638975"/>
-      <w:proofErr w:type="gramStart"/>
       <w:r>
         <w:rPr>
           <w:rFonts w:ascii="Times New Roman" w:eastAsia="Times New Roman" w:hAnsi="Times New Roman" w:cs="Times New Roman"/>
@@ -2833,7 +2627,6 @@
         <w:t>css</w:t>
       </w:r>
       <w:bookmarkEnd w:id="29"/>
-      <w:proofErr w:type="gramEnd"/>
     </w:p>
     <w:p>
       <w:pPr>
@@ -2938,7 +2731,6 @@
       </w:pPr>
       <w:bookmarkStart w:id="31" w:name="_Toc85638977"/>
       <w:bookmarkStart w:id="32" w:name="_Toc85639141"/>
-      <w:proofErr w:type="gramStart"/>
       <w:r>
         <w:rPr>
           <w:rFonts w:ascii="Times New Roman" w:eastAsia="Times New Roman" w:hAnsi="Times New Roman" w:cs="Times New Roman"/>
@@ -2957,7 +2749,6 @@
       </w:r>
       <w:bookmarkEnd w:id="31"/>
       <w:bookmarkEnd w:id="32"/>
-      <w:proofErr w:type="gramEnd"/>
     </w:p>
     <w:p>
       <w:pPr>
@@ -2970,7 +2761,6 @@
       </w:pPr>
       <w:bookmarkStart w:id="33" w:name="_Toc85638978"/>
       <w:bookmarkStart w:id="34" w:name="_Toc85639142"/>
-      <w:proofErr w:type="gramStart"/>
       <w:r>
         <w:rPr>
           <w:rFonts w:ascii="Times New Roman" w:eastAsia="Times New Roman" w:hAnsi="Times New Roman" w:cs="Times New Roman"/>
@@ -2981,7 +2771,6 @@
       </w:r>
       <w:bookmarkEnd w:id="33"/>
       <w:bookmarkEnd w:id="34"/>
-      <w:proofErr w:type="gramEnd"/>
     </w:p>
     <w:p>
       <w:pPr>
@@ -2998,18 +2787,8 @@
           <w:sz w:val="26"/>
           <w:szCs w:val="26"/>
         </w:rPr>
-        <w:t>Chứa các cấu hình liên quan đến phần Editor để chỉnh sửa source code như: indent_size, max_line_</w:t>
-      </w:r>
-      <w:proofErr w:type="gramStart"/>
-      <w:r>
-        <w:rPr>
-          <w:b w:val="0"/>
-          <w:sz w:val="26"/>
-          <w:szCs w:val="26"/>
-        </w:rPr>
-        <w:t>length,…</w:t>
-      </w:r>
-      <w:proofErr w:type="gramEnd"/>
+        <w:t>Chứa các cấu hình liên quan đến phần Editor để chỉnh sửa source code như: indent_size, max_line_length,…</w:t>
+      </w:r>
     </w:p>
     <w:p>
       <w:pPr>
@@ -3022,7 +2801,6 @@
       </w:pPr>
       <w:bookmarkStart w:id="35" w:name="_Toc85638979"/>
       <w:bookmarkStart w:id="36" w:name="_Toc85639143"/>
-      <w:proofErr w:type="gramStart"/>
       <w:r>
         <w:rPr>
           <w:rFonts w:ascii="Times New Roman" w:eastAsia="Times New Roman" w:hAnsi="Times New Roman" w:cs="Times New Roman"/>
@@ -3041,7 +2819,6 @@
       </w:r>
       <w:bookmarkEnd w:id="35"/>
       <w:bookmarkEnd w:id="36"/>
-      <w:proofErr w:type="gramEnd"/>
     </w:p>
     <w:p>
       <w:pPr>
@@ -3080,7 +2857,6 @@
       </w:pPr>
       <w:bookmarkStart w:id="37" w:name="_Toc85638980"/>
       <w:bookmarkStart w:id="38" w:name="_Toc85639144"/>
-      <w:proofErr w:type="gramStart"/>
       <w:r>
         <w:rPr>
           <w:rFonts w:ascii="Times New Roman" w:eastAsia="Times New Roman" w:hAnsi="Times New Roman" w:cs="Times New Roman"/>
@@ -3091,7 +2867,6 @@
       </w:r>
       <w:bookmarkEnd w:id="37"/>
       <w:bookmarkEnd w:id="38"/>
-      <w:proofErr w:type="gramEnd"/>
     </w:p>
     <w:p>
       <w:pPr>
@@ -3327,20 +3102,10 @@
           <w:bCs/>
           <w:color w:val="auto"/>
         </w:rPr>
-        <w:t>package-</w:t>
-      </w:r>
-      <w:proofErr w:type="gramStart"/>
-      <w:r>
-        <w:rPr>
-          <w:rFonts w:ascii="Times New Roman" w:eastAsia="Times New Roman" w:hAnsi="Times New Roman" w:cs="Times New Roman"/>
-          <w:bCs/>
-          <w:color w:val="auto"/>
-        </w:rPr>
-        <w:t>lock.json</w:t>
+        <w:t>package-lock.json</w:t>
       </w:r>
       <w:bookmarkEnd w:id="43"/>
       <w:bookmarkEnd w:id="44"/>
-      <w:proofErr w:type="gramEnd"/>
     </w:p>
     <w:p>
       <w:pPr>
@@ -3375,7 +3140,6 @@
       </w:pPr>
       <w:bookmarkStart w:id="45" w:name="_Toc85638985"/>
       <w:bookmarkStart w:id="46" w:name="_Toc85639147"/>
-      <w:proofErr w:type="gramStart"/>
       <w:r>
         <w:rPr>
           <w:rFonts w:ascii="Times New Roman" w:eastAsia="Times New Roman" w:hAnsi="Times New Roman" w:cs="Times New Roman"/>
@@ -3386,7 +3150,6 @@
       </w:r>
       <w:bookmarkEnd w:id="45"/>
       <w:bookmarkEnd w:id="46"/>
-      <w:proofErr w:type="gramEnd"/>
     </w:p>
     <w:p>
       <w:pPr>
@@ -3884,27 +3647,7 @@
           <w:sz w:val="26"/>
           <w:szCs w:val="26"/>
         </w:rPr>
-        <w:t xml:space="preserve"> tác với các nền tảng (di động, </w:t>
-      </w:r>
-      <w:proofErr w:type="gramStart"/>
-      <w:r>
-        <w:rPr>
-          <w:rFonts w:eastAsia="Times New Roman" w:cs="Times New Roman"/>
-          <w:b w:val="0"/>
-          <w:sz w:val="26"/>
-          <w:szCs w:val="26"/>
-        </w:rPr>
-        <w:t>desktop,…</w:t>
-      </w:r>
-      <w:proofErr w:type="gramEnd"/>
-      <w:r>
-        <w:rPr>
-          <w:rFonts w:eastAsia="Times New Roman" w:cs="Times New Roman"/>
-          <w:b w:val="0"/>
-          <w:sz w:val="26"/>
-          <w:szCs w:val="26"/>
-        </w:rPr>
-        <w:t>)</w:t>
+        <w:t xml:space="preserve"> tác với các nền tảng (di động, desktop,…)</w:t>
       </w:r>
     </w:p>
     <w:p>
@@ -4382,9 +4125,33 @@
           <w:sz w:val="26"/>
           <w:szCs w:val="26"/>
         </w:rPr>
-        <w:t>moment</w:t>
+        <w:t>M</w:t>
+      </w:r>
+      <w:r>
+        <w:rPr>
+          <w:rFonts w:ascii="Times New Roman" w:eastAsia="Times New Roman" w:hAnsi="Times New Roman" w:cs="Times New Roman"/>
+          <w:bCs/>
+          <w:i w:val="0"/>
+          <w:iCs w:val="0"/>
+          <w:color w:val="auto"/>
+          <w:sz w:val="26"/>
+          <w:szCs w:val="26"/>
+        </w:rPr>
+        <w:t>oment</w:t>
       </w:r>
       <w:bookmarkEnd w:id="61"/>
+      <w:r>
+        <w:rPr>
+          <w:rFonts w:ascii="Times New Roman" w:eastAsia="Times New Roman" w:hAnsi="Times New Roman" w:cs="Times New Roman"/>
+          <w:bCs/>
+          <w:i w:val="0"/>
+          <w:iCs w:val="0"/>
+          <w:color w:val="auto"/>
+          <w:sz w:val="26"/>
+          <w:szCs w:val="26"/>
+        </w:rPr>
+        <w:t>, dayjs</w:t>
+      </w:r>
     </w:p>
     <w:p>
       <w:pPr>
@@ -4412,27 +4179,7 @@
           <w:sz w:val="26"/>
           <w:szCs w:val="26"/>
         </w:rPr>
-        <w:t xml:space="preserve">hư viện xử lí thời gian (ngày </w:t>
-      </w:r>
-      <w:proofErr w:type="gramStart"/>
-      <w:r>
-        <w:rPr>
-          <w:rFonts w:eastAsia="Times New Roman" w:cs="Times New Roman"/>
-          <w:b w:val="0"/>
-          <w:sz w:val="26"/>
-          <w:szCs w:val="26"/>
-        </w:rPr>
-        <w:t>tháng,…</w:t>
-      </w:r>
-      <w:proofErr w:type="gramEnd"/>
-      <w:r>
-        <w:rPr>
-          <w:rFonts w:eastAsia="Times New Roman" w:cs="Times New Roman"/>
-          <w:b w:val="0"/>
-          <w:sz w:val="26"/>
-          <w:szCs w:val="26"/>
-        </w:rPr>
-        <w:t>)</w:t>
+        <w:t>hư viện xử lí thời gian (ngày tháng,…)</w:t>
       </w:r>
       <w:r>
         <w:rPr>
@@ -4535,7 +4282,7 @@
         <w:pStyle w:val="Heading2"/>
         <w:rPr>
           <w:rFonts w:ascii="Times New Roman" w:eastAsia="Times New Roman" w:hAnsi="Times New Roman" w:cs="Times New Roman"/>
-          <w:b w:val="0"/>
+          <w:bCs/>
           <w:color w:val="auto"/>
         </w:rPr>
       </w:pPr>
@@ -4551,6 +4298,24 @@
       </w:r>
       <w:bookmarkEnd w:id="63"/>
       <w:bookmarkEnd w:id="64"/>
+      <w:r>
+        <w:rPr>
+          <w:rFonts w:ascii="Times New Roman" w:eastAsia="Times New Roman" w:hAnsi="Times New Roman" w:cs="Times New Roman"/>
+          <w:bCs/>
+          <w:color w:val="auto"/>
+        </w:rPr>
+        <w:t xml:space="preserve"> (markdown)</w:t>
+      </w:r>
+    </w:p>
+    <w:p>
+      <w:hyperlink r:id="rId10" w:history="1">
+        <w:r>
+          <w:rPr>
+            <w:rStyle w:val="Hyperlink"/>
+          </w:rPr>
+          <w:t>Markdown Guide</w:t>
+        </w:r>
+      </w:hyperlink>
     </w:p>
     <w:p>
       <w:pPr>
@@ -4601,7 +4366,6 @@
       </w:pPr>
       <w:bookmarkStart w:id="65" w:name="_Toc85639003"/>
       <w:bookmarkStart w:id="66" w:name="_Toc85639149"/>
-      <w:proofErr w:type="gramStart"/>
       <w:r>
         <w:rPr>
           <w:rFonts w:ascii="Times New Roman" w:eastAsia="Times New Roman" w:hAnsi="Times New Roman" w:cs="Times New Roman"/>
@@ -4636,7 +4400,6 @@
       </w:r>
       <w:bookmarkEnd w:id="65"/>
       <w:bookmarkEnd w:id="66"/>
-      <w:proofErr w:type="gramEnd"/>
     </w:p>
     <w:p>
       <w:pPr>
@@ -4649,7 +4412,6 @@
       </w:pPr>
       <w:bookmarkStart w:id="67" w:name="_Toc85639004"/>
       <w:bookmarkStart w:id="68" w:name="_Toc85639150"/>
-      <w:proofErr w:type="gramStart"/>
       <w:r>
         <w:rPr>
           <w:rFonts w:ascii="Times New Roman" w:eastAsia="Times New Roman" w:hAnsi="Times New Roman" w:cs="Times New Roman"/>
@@ -4660,7 +4422,6 @@
       </w:r>
       <w:bookmarkEnd w:id="67"/>
       <w:bookmarkEnd w:id="68"/>
-      <w:proofErr w:type="gramEnd"/>
     </w:p>
     <w:p>
       <w:pPr>
@@ -4693,7 +4454,6 @@
       </w:pPr>
       <w:bookmarkStart w:id="69" w:name="_Toc85639005"/>
       <w:bookmarkStart w:id="70" w:name="_Toc85639151"/>
-      <w:proofErr w:type="gramStart"/>
       <w:r>
         <w:rPr>
           <w:rFonts w:ascii="Times New Roman" w:eastAsia="Times New Roman" w:hAnsi="Times New Roman" w:cs="Times New Roman"/>
@@ -4708,16 +4468,7 @@
           <w:bCs/>
           <w:color w:val="auto"/>
         </w:rPr>
-        <w:t>spec</w:t>
-      </w:r>
-      <w:proofErr w:type="gramEnd"/>
-      <w:r>
-        <w:rPr>
-          <w:rFonts w:ascii="Times New Roman" w:eastAsia="Times New Roman" w:hAnsi="Times New Roman" w:cs="Times New Roman"/>
-          <w:bCs/>
-          <w:color w:val="auto"/>
-        </w:rPr>
-        <w:t>.</w:t>
+        <w:t>spec.</w:t>
       </w:r>
       <w:r>
         <w:rPr>
@@ -4779,7 +4530,7 @@
         </w:rPr>
         <w:t xml:space="preserve">[1] Angular, </w:t>
       </w:r>
-      <w:hyperlink r:id="rId10" w:history="1">
+      <w:hyperlink r:id="rId11" w:history="1">
         <w:r>
           <w:rPr>
             <w:rStyle w:val="Hyperlink"/>
@@ -4826,7 +4577,7 @@
         </w:rPr>
         <w:t xml:space="preserve">[2] Trung Nguyen (20/07/2021). Không gian làm việc và cấu trúc file dự án, </w:t>
       </w:r>
-      <w:hyperlink r:id="rId11" w:history="1">
+      <w:hyperlink r:id="rId12" w:history="1">
         <w:r>
           <w:rPr>
             <w:rStyle w:val="Hyperlink"/>
@@ -4873,7 +4624,7 @@
         </w:rPr>
         <w:t xml:space="preserve">[3] Nguyễn Mạnh Hùng (23/1/2018). Giới thiệu về Angular CLI, </w:t>
       </w:r>
-      <w:hyperlink r:id="rId12" w:history="1">
+      <w:hyperlink r:id="rId13" w:history="1">
         <w:r>
           <w:rPr>
             <w:rStyle w:val="Hyperlink"/>
@@ -4930,7 +4681,7 @@
         </w:rPr>
         <w:t xml:space="preserve">trong Angular, </w:t>
       </w:r>
-      <w:hyperlink r:id="rId13" w:history="1">
+      <w:hyperlink r:id="rId14" w:history="1">
         <w:r>
           <w:rPr>
             <w:rStyle w:val="Hyperlink"/>
@@ -7031,7 +6782,7 @@
       </w:pPr>
     </w:p>
     <w:sectPr>
-      <w:footerReference w:type="default" r:id="rId14"/>
+      <w:footerReference w:type="default" r:id="rId15"/>
       <w:pgSz w:w="12240" w:h="15840"/>
       <w:pgMar w:top="1134" w:right="851" w:bottom="1134" w:left="1701" w:header="720" w:footer="720" w:gutter="0"/>
       <w:cols w:space="720"/>

</xml_diff>